<commit_message>
Adding the Kanban slides and abstract. Updated the Care About Your Craft Abstract.
</commit_message>
<xml_diff>
--- a/Samples/timwingfield/Care about your craft/Care About Your Craft Abstract.docx
+++ b/Samples/timwingfield/Care about your craft/Care About Your Craft Abstract.docx
@@ -9,7 +9,10 @@
     </w:p>
     <w:p>
       <w:r>
-        <w:t xml:space="preserve">Whether you are writing your application in C# or </w:t>
+        <w:t>Whether you are</w:t>
+      </w:r>
+      <w:r>
+        <w:t xml:space="preserve"> writing your application in C#, Ruby, or </w:t>
       </w:r>
       <w:proofErr w:type="spellStart"/>
       <w:r>
@@ -20,13 +23,34 @@
         <w:t xml:space="preserve">, </w:t>
       </w:r>
       <w:r>
-        <w:t xml:space="preserve">we are always looking for continuous improvement and to take a more pragmatic approach to our craft. </w:t>
-      </w:r>
-      <w:r>
-        <w:t>These are lessons learned from past applications and projects, with an influence from the Pragmatic Programmer and many mentors</w:t>
-      </w:r>
-      <w:r>
-        <w:t>, that will help build a positive culture around your projects</w:t>
+        <w:t>we are always looking for continuous improvement and to take a more pragmatic approach to our craft.</w:t>
+      </w:r>
+      <w:r>
+        <w:t xml:space="preserve"> From automation to YAGNI and TDD to collective ownership,</w:t>
+      </w:r>
+      <w:r>
+        <w:t xml:space="preserve"> </w:t>
+      </w:r>
+      <w:r>
+        <w:t>t</w:t>
+      </w:r>
+      <w:r>
+        <w:t xml:space="preserve">hese are lessons learned from </w:t>
+      </w:r>
+      <w:r>
+        <w:t>past applications and projects. W</w:t>
+      </w:r>
+      <w:r>
+        <w:t>ith an influence from the Pragmatic Programmer and many mentors</w:t>
+      </w:r>
+      <w:r>
+        <w:t>, th</w:t>
+      </w:r>
+      <w:r>
+        <w:t xml:space="preserve">ese thoughts </w:t>
+      </w:r>
+      <w:r>
+        <w:t>will help build a positive culture around your projects</w:t>
       </w:r>
       <w:r>
         <w:t>.</w:t>

</xml_diff>